<commit_message>
milestones drafted in full, cover page created, cleaned up file structure a bit
</commit_message>
<xml_diff>
--- a/handins/prelimdesign/Milestones.docx
+++ b/handins/prelimdesign/Milestones.docx
@@ -493,13 +493,8 @@
             <w:tcW w:w="1771" w:type="dxa"/>
           </w:tcPr>
           <w:p>
-            <w:proofErr w:type="spellStart"/>
-            <w:r>
-              <w:t>Bot</w:t>
-            </w:r>
-            <w:proofErr w:type="spellEnd"/>
-            <w:r>
-              <w:t xml:space="preserve"> controlled player finished</w:t>
+            <w:r>
+              <w:t>Bot controlled player finished</w:t>
             </w:r>
           </w:p>
         </w:tc>
@@ -737,6 +732,424 @@
       </w:tr>
     </w:tbl>
     <w:p/>
+    <w:tbl>
+      <w:tblPr>
+        <w:tblStyle w:val="TableGrid"/>
+        <w:tblW w:w="0" w:type="auto"/>
+        <w:tblLook w:val="00BF"/>
+      </w:tblPr>
+      <w:tblGrid>
+        <w:gridCol w:w="1771"/>
+        <w:gridCol w:w="1771"/>
+        <w:gridCol w:w="1771"/>
+        <w:gridCol w:w="1771"/>
+        <w:gridCol w:w="1772"/>
+      </w:tblGrid>
+      <w:tr>
+        <w:tc>
+          <w:tcPr>
+            <w:tcW w:w="1771" w:type="dxa"/>
+          </w:tcPr>
+          <w:p>
+            <w:r>
+              <w:t>Event ID</w:t>
+            </w:r>
+          </w:p>
+        </w:tc>
+        <w:tc>
+          <w:tcPr>
+            <w:tcW w:w="1771" w:type="dxa"/>
+          </w:tcPr>
+          <w:p>
+            <w:r>
+              <w:t>Title</w:t>
+            </w:r>
+          </w:p>
+        </w:tc>
+        <w:tc>
+          <w:tcPr>
+            <w:tcW w:w="1771" w:type="dxa"/>
+          </w:tcPr>
+          <w:p>
+            <w:r>
+              <w:t>Result</w:t>
+            </w:r>
+          </w:p>
+        </w:tc>
+        <w:tc>
+          <w:tcPr>
+            <w:tcW w:w="1771" w:type="dxa"/>
+          </w:tcPr>
+          <w:p>
+            <w:r>
+              <w:t>Date</w:t>
+            </w:r>
+          </w:p>
+        </w:tc>
+        <w:tc>
+          <w:tcPr>
+            <w:tcW w:w="1772" w:type="dxa"/>
+          </w:tcPr>
+          <w:p>
+            <w:r>
+              <w:t>Dependencies</w:t>
+            </w:r>
+          </w:p>
+        </w:tc>
+      </w:tr>
+      <w:tr>
+        <w:tc>
+          <w:tcPr>
+            <w:tcW w:w="1771" w:type="dxa"/>
+          </w:tcPr>
+          <w:p>
+            <w:r>
+              <w:t>D1</w:t>
+            </w:r>
+          </w:p>
+        </w:tc>
+        <w:tc>
+          <w:tcPr>
+            <w:tcW w:w="1771" w:type="dxa"/>
+          </w:tcPr>
+          <w:p>
+            <w:r>
+              <w:t>Requirement document</w:t>
+            </w:r>
+          </w:p>
+        </w:tc>
+        <w:tc>
+          <w:tcPr>
+            <w:tcW w:w="1771" w:type="dxa"/>
+          </w:tcPr>
+          <w:p>
+            <w:r>
+              <w:t>Client shown requirement document</w:t>
+            </w:r>
+          </w:p>
+        </w:tc>
+        <w:tc>
+          <w:tcPr>
+            <w:tcW w:w="1771" w:type="dxa"/>
+          </w:tcPr>
+          <w:p>
+            <w:r>
+              <w:t>11/07/11</w:t>
+            </w:r>
+          </w:p>
+        </w:tc>
+        <w:tc>
+          <w:tcPr>
+            <w:tcW w:w="1772" w:type="dxa"/>
+          </w:tcPr>
+          <w:p>
+            <w:r>
+              <w:t>M1</w:t>
+            </w:r>
+          </w:p>
+        </w:tc>
+      </w:tr>
+      <w:tr>
+        <w:tc>
+          <w:tcPr>
+            <w:tcW w:w="1771" w:type="dxa"/>
+          </w:tcPr>
+          <w:p>
+            <w:r>
+              <w:t>D</w:t>
+            </w:r>
+            <w:r>
+              <w:t>2</w:t>
+            </w:r>
+          </w:p>
+        </w:tc>
+        <w:tc>
+          <w:tcPr>
+            <w:tcW w:w="1771" w:type="dxa"/>
+          </w:tcPr>
+          <w:p>
+            <w:r>
+              <w:t>Design document</w:t>
+            </w:r>
+          </w:p>
+        </w:tc>
+        <w:tc>
+          <w:tcPr>
+            <w:tcW w:w="1771" w:type="dxa"/>
+          </w:tcPr>
+          <w:p>
+            <w:r>
+              <w:t>Client shown</w:t>
+            </w:r>
+            <w:r>
+              <w:t xml:space="preserve"> design document</w:t>
+            </w:r>
+          </w:p>
+        </w:tc>
+        <w:tc>
+          <w:tcPr>
+            <w:tcW w:w="1771" w:type="dxa"/>
+          </w:tcPr>
+          <w:p>
+            <w:r>
+              <w:t>01/14/12</w:t>
+            </w:r>
+          </w:p>
+        </w:tc>
+        <w:tc>
+          <w:tcPr>
+            <w:tcW w:w="1772" w:type="dxa"/>
+          </w:tcPr>
+          <w:p>
+            <w:r>
+              <w:t>M4</w:t>
+            </w:r>
+          </w:p>
+        </w:tc>
+      </w:tr>
+      <w:tr>
+        <w:tc>
+          <w:tcPr>
+            <w:tcW w:w="1771" w:type="dxa"/>
+          </w:tcPr>
+          <w:p>
+            <w:r>
+              <w:t>D</w:t>
+            </w:r>
+            <w:r>
+              <w:t>3</w:t>
+            </w:r>
+          </w:p>
+        </w:tc>
+        <w:tc>
+          <w:tcPr>
+            <w:tcW w:w="1771" w:type="dxa"/>
+          </w:tcPr>
+          <w:p>
+            <w:r>
+              <w:t>Board</w:t>
+            </w:r>
+          </w:p>
+        </w:tc>
+        <w:tc>
+          <w:tcPr>
+            <w:tcW w:w="1771" w:type="dxa"/>
+          </w:tcPr>
+          <w:p>
+            <w:r>
+              <w:t>Client is show board layout with moveable offense and defense and collisions</w:t>
+            </w:r>
+          </w:p>
+        </w:tc>
+        <w:tc>
+          <w:tcPr>
+            <w:tcW w:w="1771" w:type="dxa"/>
+          </w:tcPr>
+          <w:p>
+            <w:r>
+              <w:t>01/07/12</w:t>
+            </w:r>
+          </w:p>
+        </w:tc>
+        <w:tc>
+          <w:tcPr>
+            <w:tcW w:w="1772" w:type="dxa"/>
+          </w:tcPr>
+          <w:p>
+            <w:r>
+              <w:t>M2, M3, M5</w:t>
+            </w:r>
+          </w:p>
+        </w:tc>
+      </w:tr>
+      <w:tr>
+        <w:tc>
+          <w:tcPr>
+            <w:tcW w:w="1771" w:type="dxa"/>
+          </w:tcPr>
+          <w:p>
+            <w:r>
+              <w:t>D</w:t>
+            </w:r>
+            <w:r>
+              <w:t>4</w:t>
+            </w:r>
+          </w:p>
+        </w:tc>
+        <w:tc>
+          <w:tcPr>
+            <w:tcW w:w="1771" w:type="dxa"/>
+          </w:tcPr>
+          <w:p>
+            <w:r>
+              <w:t>Multiplayer</w:t>
+            </w:r>
+          </w:p>
+        </w:tc>
+        <w:tc>
+          <w:tcPr>
+            <w:tcW w:w="1771" w:type="dxa"/>
+          </w:tcPr>
+          <w:p>
+            <w:r>
+              <w:t>Client is show full functioning multiplayer game</w:t>
+            </w:r>
+          </w:p>
+        </w:tc>
+        <w:tc>
+          <w:tcPr>
+            <w:tcW w:w="1771" w:type="dxa"/>
+          </w:tcPr>
+          <w:p>
+            <w:r>
+              <w:t>02</w:t>
+            </w:r>
+            <w:r>
+              <w:t>/</w:t>
+            </w:r>
+            <w:r>
+              <w:t>21</w:t>
+            </w:r>
+            <w:r>
+              <w:t>/12</w:t>
+            </w:r>
+          </w:p>
+        </w:tc>
+        <w:tc>
+          <w:tcPr>
+            <w:tcW w:w="1772" w:type="dxa"/>
+          </w:tcPr>
+          <w:p>
+            <w:r>
+              <w:t>M2, M3, M5, M6, M7, M8</w:t>
+            </w:r>
+          </w:p>
+        </w:tc>
+      </w:tr>
+      <w:tr>
+        <w:tc>
+          <w:tcPr>
+            <w:tcW w:w="1771" w:type="dxa"/>
+          </w:tcPr>
+          <w:p>
+            <w:r>
+              <w:t>D</w:t>
+            </w:r>
+            <w:r>
+              <w:t>5</w:t>
+            </w:r>
+          </w:p>
+        </w:tc>
+        <w:tc>
+          <w:tcPr>
+            <w:tcW w:w="1771" w:type="dxa"/>
+          </w:tcPr>
+          <w:p>
+            <w:r>
+              <w:t>Game complete without graphics</w:t>
+            </w:r>
+          </w:p>
+        </w:tc>
+        <w:tc>
+          <w:tcPr>
+            <w:tcW w:w="1771" w:type="dxa"/>
+          </w:tcPr>
+          <w:p>
+            <w:r>
+              <w:t>Client is shown full game with only animations missing</w:t>
+            </w:r>
+          </w:p>
+        </w:tc>
+        <w:tc>
+          <w:tcPr>
+            <w:tcW w:w="1771" w:type="dxa"/>
+          </w:tcPr>
+          <w:p>
+            <w:r>
+              <w:t>03</w:t>
+            </w:r>
+            <w:r>
+              <w:t>/1</w:t>
+            </w:r>
+            <w:r>
+              <w:t>4</w:t>
+            </w:r>
+            <w:r>
+              <w:t>/12</w:t>
+            </w:r>
+          </w:p>
+          <w:p/>
+          <w:p/>
+          <w:p>
+            <w:pPr>
+              <w:jc w:val="center"/>
+            </w:pPr>
+          </w:p>
+        </w:tc>
+        <w:tc>
+          <w:tcPr>
+            <w:tcW w:w="1772" w:type="dxa"/>
+          </w:tcPr>
+          <w:p>
+            <w:r>
+              <w:t>M2, M3, M5, M6, M7, M8, M9, M10, M11, M12</w:t>
+            </w:r>
+          </w:p>
+        </w:tc>
+      </w:tr>
+      <w:tr>
+        <w:tc>
+          <w:tcPr>
+            <w:tcW w:w="1771" w:type="dxa"/>
+          </w:tcPr>
+          <w:p>
+            <w:r>
+              <w:t>D6</w:t>
+            </w:r>
+          </w:p>
+        </w:tc>
+        <w:tc>
+          <w:tcPr>
+            <w:tcW w:w="1771" w:type="dxa"/>
+          </w:tcPr>
+          <w:p>
+            <w:r>
+              <w:t>Game done</w:t>
+            </w:r>
+          </w:p>
+        </w:tc>
+        <w:tc>
+          <w:tcPr>
+            <w:tcW w:w="1771" w:type="dxa"/>
+          </w:tcPr>
+          <w:p>
+            <w:r>
+              <w:t>Everything is finished completely</w:t>
+            </w:r>
+          </w:p>
+        </w:tc>
+        <w:tc>
+          <w:tcPr>
+            <w:tcW w:w="1771" w:type="dxa"/>
+          </w:tcPr>
+          <w:p>
+            <w:r>
+              <w:t>04/09/12</w:t>
+            </w:r>
+          </w:p>
+        </w:tc>
+        <w:tc>
+          <w:tcPr>
+            <w:tcW w:w="1772" w:type="dxa"/>
+          </w:tcPr>
+          <w:p>
+            <w:r>
+              <w:t>M2, M3, M5, M6, M7, M8, M9, M10, M11, M12, M13</w:t>
+            </w:r>
+          </w:p>
+        </w:tc>
+      </w:tr>
+    </w:tbl>
     <w:p/>
     <w:sectPr>
       <w:pgSz w:w="12240" w:h="15840"/>
@@ -908,7 +1321,6 @@
   </w:style>
   <w:style w:type="character" w:default="1" w:styleId="DefaultParagraphFont">
     <w:name w:val="Default Paragraph Font"/>
-    <w:semiHidden/>
     <w:unhideWhenUsed/>
   </w:style>
   <w:style w:type="table" w:default="1" w:styleId="TableNormal">

</xml_diff>